<commit_message>
Auto release survey Fri Oct 20 07:51:37 UTC 2023
</commit_message>
<xml_diff>
--- a/her_files/her.docx
+++ b/her_files/her.docx
@@ -1946,7 +1946,7 @@
         </w:numPr>
       </w:pPr>
       <w:r>
-        <w:t xml:space="preserve">Thus, making complex social decisions is crucial test of AGI, and every social decision seems to start and end with a natural conversation. Natural conversations create decision premises that underpin decision processes. Thus, being able to engage in natural conversations plays a key role in designing AGI. Here, we define natural conversations are conversations that include, but not limited to, these elements: critical yet constructive and creative engagement, adaptive spontaneity, multi-modal and adaptive conversation style, evolving identity and perception formation, contextual understanding and expression of emotions, multi-level reflection, dynamic memories, grounded decision-making knowledge, and understanding of uncertainty.</w:t>
+        <w:t xml:space="preserve">Thus, being able to make complex social decisions is a crucial test of AGI, and every social decision seems to start and end with a natural conversation. Natural conversations create decision premises that underpin decision processes. Thus, being able to engage in natural conversations plays a key role in designing AGI. Here, we define natural conversations are conversations that include, but not limited to, these elements: critical yet constructive and creative engagement, adaptive spontaneity, multi-modal and adaptive conversation style, evolving identity and perception formation, contextual understanding and expression of emotions, multi-level reflection, dynamic memories, grounded decision-making knowledge, and understanding of uncertainty.</w:t>
       </w:r>
     </w:p>
     <w:p>
@@ -1973,7 +1973,7 @@
       </w:r>
     </w:p>
     <w:bookmarkEnd w:id="20"/>
-    <w:bookmarkStart w:id="21" w:name="sec-intro"/>
+    <w:bookmarkStart w:id="21" w:name="sec-background"/>
     <w:p>
       <w:pPr>
         <w:pStyle w:val="Heading1"/>
@@ -2039,7 +2039,49 @@
         <w:pStyle w:val="BodyText"/>
       </w:pPr>
       <w:r>
-        <w:t xml:space="preserve">Regarding conversational agents, findings from certain human-computer interaction (HCI) studies indicate that humans often prioritize the transactional aspects of conversation, such as task completion and goal attainment, over the more social, interactive elements (Clark et al., 2019). This mirrors the conversational requirements with strangers or casual acquaintances. However, it’s worth noting that such a focus may shift based on factors like user characteristics (Riefle &amp; Benz, 2021) and the specific context of use (Rheu et al., 2021). Intriguingly, marketing research presents a more favorable view regarding the benefits of more natural conversational agents (Mariani et al., 2023). This optimism could suggest the significant value that consumers place on conversational AI now and into the future.</w:t>
+        <w:t xml:space="preserve">Regarding conversational agents, findings from certain human-computer interaction (HCI) studies indicate that humans often prioritize the transactional aspects of conversation, such as task completion and goal attainment, over the more social, interactive elements</w:t>
+      </w:r>
+      <w:r>
+        <w:t xml:space="preserve"> </w:t>
+      </w:r>
+      <w:r>
+        <w:t xml:space="preserve">Clark et al. (2019)</w:t>
+      </w:r>
+      <w:r>
+        <w:t xml:space="preserve"> </w:t>
+      </w:r>
+      <w:r>
+        <w:t xml:space="preserve">. This mirrors the conversational requirements with strangers or casual acquaintances. However, it’s worth noting that such a focus may shift based on factors like user characteristics</w:t>
+      </w:r>
+      <w:r>
+        <w:t xml:space="preserve"> </w:t>
+      </w:r>
+      <w:r>
+        <w:t xml:space="preserve">Riefle &amp; Benz (2021)</w:t>
+      </w:r>
+      <w:r>
+        <w:t xml:space="preserve"> </w:t>
+      </w:r>
+      <w:r>
+        <w:t xml:space="preserve">and the specific context of use</w:t>
+      </w:r>
+      <w:r>
+        <w:t xml:space="preserve"> </w:t>
+      </w:r>
+      <w:r>
+        <w:t xml:space="preserve">Rheu et al. (2021)</w:t>
+      </w:r>
+      <w:r>
+        <w:t xml:space="preserve">. Intriguingly, marketing research presents a more favorable view regarding the benefits of more natural conversational agents</w:t>
+      </w:r>
+      <w:r>
+        <w:t xml:space="preserve"> </w:t>
+      </w:r>
+      <w:r>
+        <w:t xml:space="preserve">Mariani et al. (2023)</w:t>
+      </w:r>
+      <w:r>
+        <w:t xml:space="preserve">. This optimism could suggest the significant value that consumers place on conversational AI now and into the future.</w:t>
       </w:r>
     </w:p>
     <w:p>
@@ -2047,7 +2089,13 @@
         <w:pStyle w:val="BodyText"/>
       </w:pPr>
       <w:r>
-        <w:t xml:space="preserve">Clark et al. (2019) posed an intriguing question: what makes a good conversation? According to their study, humans value mutual understanding, trustworthiness, active listening, and humor in their conversations, but these traits’ desirability can differ across various types of human-human relationships. When it comes to human-agent interactions, these tend to be more transactional, utilitarian, and one-sided. However, sensitivity to the context of interaction, understanding of the conversation type required, and the underlying interaction purpose remain vital (p. 475). It is also worth noting that social functions of conversation play a critical role in establishing common ground, trust, and a sense of connection among participants. So, both transitional and social talk are important, and whilst serving distinct purposes, they frequently intersect in the context of natural conversations.</w:t>
+        <w:t xml:space="preserve">Clark et al. (2019)</w:t>
+      </w:r>
+      <w:r>
+        <w:t xml:space="preserve"> </w:t>
+      </w:r>
+      <w:r>
+        <w:t xml:space="preserve">posed an intriguing question: what makes a good conversation? According to their study, humans value mutual understanding, trustworthiness, active listening, and humor in their conversations, but these traits’ desirability can differ across various types of human-human relationships. When it comes to human-agent interactions, these tend to be more transactional, utilitarian, and one-sided. However, sensitivity to the context of interaction, understanding of the conversation type required, and the underlying interaction purpose remain vital (p. 475). It is also worth noting that social functions of conversation play a critical role in establishing common ground, trust, and a sense of connection among participants. So, both transitional and social talk are important, and whilst serving distinct purposes, they frequently intersect in the context of natural conversations.</w:t>
       </w:r>
     </w:p>
     <w:p>
@@ -2089,11 +2137,11 @@
         <w:pStyle w:val="BodyText"/>
       </w:pPr>
       <w:r>
-        <w:t xml:space="preserve">At Panalogy Lab, we recognise that we are at the precipice of a new era where AI systems can function as enduring agents capable of making complex decisions, while interacting with humans and other entities in real-world social contexts. We acknowledge the monumental challenge of aligning the decision-making behaviors of these social AI systems with the evolving intentions and values of human society, an area whose complexity we are still endeavoring to fully comprehend. Our approach, however, is firmly rooted in this challenge. We believe that by infusing AI systems with social and emotional intelligence, we can create agents that can more effectively understand and mimic human conversational patterns. Through this, we aim to revolutionize the way humans interact with technology, pushing the boundaries of conversational AI and striving towards a future where AI not only understands our language but also the complex social fabric in which it is embedded.</w:t>
+        <w:t xml:space="preserve">At Panalogy Lab, we recognize that we are at the precipice of a new era where AI systems can function as enduring agents capable of making complex decisions, while interacting with humans and other entities in real-world social contexts. We acknowledge the monumental challenge of aligning the decision-making behaviors of these social AI systems with the evolving intentions and values of human society, an area whose complexity we are still endeavoring to fully comprehend. Our approach, however, is firmly rooted in this challenge. We believe that by infusing AI systems with social and emotional intelligence, we can create agents that can more effectively understand and mimic human conversational patterns. Through this, we aim to revolutionize the way humans interact with technology, pushing the boundaries of conversational AI and striving towards a future where AI not only understands our language but also the complex social fabric in which it is embedded.</w:t>
       </w:r>
     </w:p>
     <w:bookmarkEnd w:id="21"/>
-    <w:bookmarkStart w:id="26" w:name="sec-paltform-design"/>
+    <w:bookmarkStart w:id="26" w:name="sec-paltform-design-and-features"/>
     <w:p>
       <w:pPr>
         <w:pStyle w:val="Heading1"/>
@@ -2815,13 +2863,13 @@
       </w:r>
     </w:p>
     <w:bookmarkEnd w:id="26"/>
-    <w:bookmarkStart w:id="27" w:name="sec-applications"/>
+    <w:bookmarkStart w:id="28" w:name="sec-limitations-and-future-possibilities"/>
     <w:p>
       <w:pPr>
         <w:pStyle w:val="Heading1"/>
       </w:pPr>
       <w:r>
-        <w:t xml:space="preserve">Applications</w:t>
+        <w:t xml:space="preserve">Limitations and Future possibilities</w:t>
       </w:r>
     </w:p>
     <w:p>
@@ -2829,7 +2877,7 @@
         <w:pStyle w:val="FirstParagraph"/>
       </w:pPr>
       <w:r>
-        <w:t xml:space="preserve">With the emergent capabilities of Large Language Models (LLMs) and the ongoing development of Augmented Language Models (ALMs), understanding the underlying premises that govern their behaviors and decision-making processes becomes increasingly crucial, especially when they operate in complex social settings and have real-world impact. This understanding is essential to ensure the alignment of social AI with human values.</w:t>
+        <w:t xml:space="preserve">There are a number of challenges and implications in the field of conversational AI that need to be acknowledged. As highlighted by Chen et al. (2021), these include aspects of overreliance, misalignment, bias and representation, economic and labour market impacts, security concerns, environmental implications, and legal ramifications. These aspects, drawn from the early work of Leveson (n.d.) on refining risk matrices and calibration models of likelihood, also broadly apply to other generative interfaces, including conversational and companion agents.</w:t>
       </w:r>
     </w:p>
     <w:p>
@@ -2837,16 +2885,22 @@
         <w:pStyle w:val="BodyText"/>
       </w:pPr>
       <w:r>
-        <w:t xml:space="preserve">ALMs, which are essentially built on top of pre-trained LLMs like OpenAI’s gpt-4, incorporate various elements such as retrieval plug-ins, different learning techniques (few-shot), diverse prompting methods (such as chain-of-thought, self-model, and contextual prompts), functional coding, and integration with other modalities like voice, vision, and sound</w:t>
-      </w:r>
-      <w:r>
-        <w:t xml:space="preserve"> </w:t>
-      </w:r>
-      <w:r>
-        <w:t xml:space="preserve">(Mialon et al., 2023)</w:t>
-      </w:r>
-      <w:r>
-        <w:t xml:space="preserve">. Additionally, future iterations of ALMs are expected to incorporate different AI techniques such as reinforcement learning and symbolic logic, enhancing their knowledge organisation, reasoning, and learning capabilities.</w:t>
+        <w:t xml:space="preserve">While there are limitations, the field also presents immense possibilities for the future. Moore (2017) intriguingly suggests that we explore the characteristics and attributes of various other human-agent interactions, such as those between native and non-native speakers, adults and children, or humans and animals. The insights gained from this process could be integrated into</w:t>
+      </w:r>
+      <w:r>
+        <w:t xml:space="preserve"> </w:t>
+      </w:r>
+      <w:r>
+        <w:t xml:space="preserve">“</w:t>
+      </w:r>
+      <w:r>
+        <w:t xml:space="preserve">her</w:t>
+      </w:r>
+      <w:r>
+        <w:t xml:space="preserve">”</w:t>
+      </w:r>
+      <w:r>
+        <w:t xml:space="preserve">, helping us develop more sophisticated and nuanced AI models that cater to a diverse range of conversational dynamics and role-play expectations.</w:t>
       </w:r>
     </w:p>
     <w:p>
@@ -2854,25 +2908,19 @@
         <w:pStyle w:val="BodyText"/>
       </w:pPr>
       <w:r>
-        <w:t xml:space="preserve">Researchers have recognized the potential of LLMs as valuable tools to study and probe the human mind and society</w:t>
-      </w:r>
-      <w:r>
-        <w:t xml:space="preserve"> </w:t>
-      </w:r>
-      <w:r>
-        <w:t xml:space="preserve">(Arora et al., 2023; Binz &amp; Schulz, 2023; Korinek, 2023; Miotto et al., 2022)</w:t>
-      </w:r>
-      <w:r>
-        <w:t xml:space="preserve">, given their training on vast amounts of human data and their ability to generate human-like text. Scholars have also discussed their potential in simulating human subjects</w:t>
-      </w:r>
-      <w:r>
-        <w:t xml:space="preserve"> </w:t>
-      </w:r>
-      <w:r>
-        <w:t xml:space="preserve">(Aher et al., 2023; Horton, 2023; Park et al., 2022)</w:t>
-      </w:r>
-      <w:r>
-        <w:t xml:space="preserve">. Consequently, researchers from various disciplines such as behavioral economics, cognitive psychology, social psychology, linguistics have now started to investigate LLMs’ behavior and decision-making processes and its use as a scientific tool. However, the procedures and tuning of LLMs (e.g., temperature, context window, prompt context and structure) for judgment and evaluation of alignment are not yet standardized or consistently applied across studies. Moreover, digital literacy and programming skills continue to present significant obstacles for many researchers to implement such research robustly at scale, particularly those in behavioral economics and the social sciences.</w:t>
+        <w:t xml:space="preserve">In addition to this,</w:t>
+      </w:r>
+      <w:r>
+        <w:t xml:space="preserve"> </w:t>
+      </w:r>
+      <w:r>
+        <w:t xml:space="preserve">Feine et al. (2019)</w:t>
+      </w:r>
+      <w:r>
+        <w:t xml:space="preserve"> </w:t>
+      </w:r>
+      <w:r>
+        <w:t xml:space="preserve">propose a taxonomy of social cues for conversational agents encompassing verbal (content, style), visual (kinesics, proxemics, agent appearance, CMC), auditory (voice qualities, vocalization), invisible (chronemics, haptics) cues. This taxonomy can be instrumental in enhancing the ALM’s capacity for social behavior and responsiveness. By incorporating these social cues into our AI system, we could provide a more immersive, interactive, and satisfying conversational experience for users, making AI interactions feel more natural and engaging.</w:t>
       </w:r>
     </w:p>
     <w:p>
@@ -2880,7 +2928,45 @@
         <w:pStyle w:val="BodyText"/>
       </w:pPr>
       <w:r>
-        <w:t xml:space="preserve">Considering the fast-paced nature of research and development in AI at the moment, it is essential to also extend our focus beyond pre-trained LLMs and consider the emergent capabilities and value systems of ALMs within various different social contexts. ALMs are increasingly augmented with additional tools and various prompting techniques, spanning different context windows and incorporating other modalities. Furthermore, these ALMs are now actively performing real-world actions. Calling a tool in the context of ALMs often involves having an impact on the virtual or physical world and observing the resulting effects, which are typically integrated into the ALM’s ongoing context. Moreover, ALMs are increasingly engaging in delegate actions such as carrying out transactions on our behalf or responding to customer queries and emails in human-like ways.</w:t>
+        <w:t xml:space="preserve">Conversational agents through ALMs have also laid the groundwork for conversational recommender systems</w:t>
+      </w:r>
+      <w:r>
+        <w:t xml:space="preserve"> </w:t>
+      </w:r>
+      <w:r>
+        <w:t xml:space="preserve">Friedman et al. (2023)</w:t>
+      </w:r>
+      <w:r>
+        <w:t xml:space="preserve">, as embodied in our</w:t>
+      </w:r>
+      <w:r>
+        <w:t xml:space="preserve"> </w:t>
+      </w:r>
+      <w:hyperlink r:id="rId27">
+        <w:r>
+          <w:rPr>
+            <w:rStyle w:val="Hyperlink"/>
+          </w:rPr>
+          <w:t xml:space="preserve">“</w:t>
+        </w:r>
+        <w:r>
+          <w:rPr>
+            <w:rStyle w:val="Hyperlink"/>
+          </w:rPr>
+          <w:t xml:space="preserve">Expert Recommender</w:t>
+        </w:r>
+        <w:r>
+          <w:rPr>
+            <w:rStyle w:val="Hyperlink"/>
+          </w:rPr>
+          <w:t xml:space="preserve">”</w:t>
+        </w:r>
+      </w:hyperlink>
+      <w:r>
+        <w:t xml:space="preserve"> </w:t>
+      </w:r>
+      <w:r>
+        <w:t xml:space="preserve">product. Such systems hold potential for revolutionizing how users receive personalized recommendations, making the process more interactive and intuitive.</w:t>
       </w:r>
     </w:p>
     <w:p>
@@ -2888,7 +2974,37 @@
         <w:pStyle w:val="BodyText"/>
       </w:pPr>
       <w:r>
-        <w:t xml:space="preserve">By acknowledging the advancements in ALMs and the complex nature of their interactions with the world, we can gain a comprehensive understanding of the premises underlying their behaviors and decision-making processes by benchmarking through survey and experimental methods. This knowledge is crucial for ensuring the development of responsible and aligned social AI systems that reflect human values for the benefit of all humankind.</w:t>
+        <w:t xml:space="preserve">The basic framework provided by</w:t>
+      </w:r>
+      <w:r>
+        <w:t xml:space="preserve"> </w:t>
+      </w:r>
+      <w:r>
+        <w:t xml:space="preserve">Alnefaie et al. (2021)</w:t>
+      </w:r>
+      <w:r>
+        <w:t xml:space="preserve"> </w:t>
+      </w:r>
+      <w:r>
+        <w:t xml:space="preserve">also presents a valuable direction for our project. Their classification of conversational agents, based on their roles (general purpose vs task specific) and interaction style (menu-based vs voice/text-based or other generative or communicative medium), opens up a multitude of potential use cases. By leveraging this classification in the</w:t>
+      </w:r>
+      <w:r>
+        <w:t xml:space="preserve"> </w:t>
+      </w:r>
+      <w:r>
+        <w:t xml:space="preserve">“</w:t>
+      </w:r>
+      <w:r>
+        <w:t xml:space="preserve">her</w:t>
+      </w:r>
+      <w:r>
+        <w:t xml:space="preserve">”</w:t>
+      </w:r>
+      <w:r>
+        <w:t xml:space="preserve"> </w:t>
+      </w:r>
+      <w:r>
+        <w:t xml:space="preserve">project, we can design and customize our conversational AI to cater to a variety of sectors, such as education, healthcare, marketing, customer service, and entertainment, further expanding the project’s scope and impact.</w:t>
       </w:r>
     </w:p>
     <w:p>
@@ -2896,524 +3012,7 @@
         <w:pStyle w:val="BodyText"/>
       </w:pPr>
       <w:r>
-        <w:t xml:space="preserve">SurveyLM facilitates this exploration in an easy and intuitive manner. It empowers researchers to investigate the behaviors and decision-making of LLMs and ALMs in a robust and systematic way, using an easy-to-use, click-and-play online interface.</w:t>
-      </w:r>
-    </w:p>
-    <w:p>
-      <w:pPr>
-        <w:pStyle w:val="BodyText"/>
-      </w:pPr>
-      <w:r>
-        <w:t xml:space="preserve">The SurveyLM platform is highly versatile and adaptable to a multitude of decision-making scenarios and experimental settings. Here are just some potential applications:</w:t>
-      </w:r>
-    </w:p>
-    <w:p>
-      <w:pPr>
-        <w:numPr>
-          <w:ilvl w:val="0"/>
-          <w:numId w:val="1003"/>
-        </w:numPr>
-      </w:pPr>
-      <w:r>
-        <w:rPr>
-          <w:bCs/>
-          <w:b/>
-        </w:rPr>
-        <w:t xml:space="preserve">Survey Data Generation</w:t>
-      </w:r>
-      <w:r>
-        <w:t xml:space="preserve">: Simulate agents to answer an array of survey questions, creating a rich dataset that can mimic diverse, human-like responses to these questions. This can be particularly useful in preliminary research phases, hypothesis testing, or for enhancing existing datasets.</w:t>
-      </w:r>
-    </w:p>
-    <w:p>
-      <w:pPr>
-        <w:numPr>
-          <w:ilvl w:val="0"/>
-          <w:numId w:val="1003"/>
-        </w:numPr>
-      </w:pPr>
-      <w:r>
-        <w:rPr>
-          <w:bCs/>
-          <w:b/>
-        </w:rPr>
-        <w:t xml:space="preserve">Allocation Games</w:t>
-      </w:r>
-      <w:r>
-        <w:t xml:space="preserve">: Simulate scenarios where agents need to make decisions about resource allocation. This could involve public goods games, bargaining games, prisoner’s dilemma scenarios, or other economic games that explore cooperation, competition, and negotiation.</w:t>
-      </w:r>
-    </w:p>
-    <w:p>
-      <w:pPr>
-        <w:numPr>
-          <w:ilvl w:val="0"/>
-          <w:numId w:val="1003"/>
-        </w:numPr>
-      </w:pPr>
-      <w:r>
-        <w:rPr>
-          <w:bCs/>
-          <w:b/>
-        </w:rPr>
-        <w:t xml:space="preserve">Cognitive Psychology Experiments and (Multi-Stage) Scenarios</w:t>
-      </w:r>
-      <w:r>
-        <w:t xml:space="preserve">: Simulate cognitive tasks and adaptation processes to understand decision-making processes, memory, attention, perception, and problem-solving strategies.</w:t>
-      </w:r>
-    </w:p>
-    <w:p>
-      <w:pPr>
-        <w:numPr>
-          <w:ilvl w:val="0"/>
-          <w:numId w:val="1003"/>
-        </w:numPr>
-      </w:pPr>
-      <w:r>
-        <w:rPr>
-          <w:bCs/>
-          <w:b/>
-        </w:rPr>
-        <w:t xml:space="preserve">Social Interaction Simulations</w:t>
-      </w:r>
-      <w:r>
-        <w:t xml:space="preserve">: Model and simulate complex social interactions within groups, examining phenomena like group dynamics, communication patterns, social influence, and conformity.</w:t>
-      </w:r>
-    </w:p>
-    <w:p>
-      <w:pPr>
-        <w:numPr>
-          <w:ilvl w:val="0"/>
-          <w:numId w:val="1003"/>
-        </w:numPr>
-      </w:pPr>
-      <w:r>
-        <w:rPr>
-          <w:bCs/>
-          <w:b/>
-        </w:rPr>
-        <w:t xml:space="preserve">Consumer Behaviour Analysis</w:t>
-      </w:r>
-      <w:r>
-        <w:t xml:space="preserve">: Simulate buying decisions of agents to understand patterns in consumer behaviour, product preferences, and purchase rationales.</w:t>
-      </w:r>
-    </w:p>
-    <w:p>
-      <w:pPr>
-        <w:numPr>
-          <w:ilvl w:val="0"/>
-          <w:numId w:val="1003"/>
-        </w:numPr>
-      </w:pPr>
-      <w:r>
-        <w:rPr>
-          <w:bCs/>
-          <w:b/>
-        </w:rPr>
-        <w:t xml:space="preserve">Policy Impact Analysis</w:t>
-      </w:r>
-      <w:r>
-        <w:t xml:space="preserve">: Simulate reactions to new policies or regulations to gauge potential public response and impact (i.e., to understand emergent macro behaviours).</w:t>
-      </w:r>
-    </w:p>
-    <w:p>
-      <w:pPr>
-        <w:numPr>
-          <w:ilvl w:val="0"/>
-          <w:numId w:val="1003"/>
-        </w:numPr>
-      </w:pPr>
-      <w:r>
-        <w:rPr>
-          <w:bCs/>
-          <w:b/>
-        </w:rPr>
-        <w:t xml:space="preserve">Risk-taking (Multi-Stage) Scenarios</w:t>
-      </w:r>
-      <w:r>
-        <w:t xml:space="preserve">: Study decision-making under uncertainty or risk, such as in gambling or investment scenarios.</w:t>
-      </w:r>
-    </w:p>
-    <w:p>
-      <w:pPr>
-        <w:numPr>
-          <w:ilvl w:val="0"/>
-          <w:numId w:val="1003"/>
-        </w:numPr>
-      </w:pPr>
-      <w:r>
-        <w:rPr>
-          <w:bCs/>
-          <w:b/>
-        </w:rPr>
-        <w:t xml:space="preserve">Health-related Decision-making</w:t>
-      </w:r>
-      <w:r>
-        <w:t xml:space="preserve">: Explore choices related to health behaviours, preventative measures, treatment options, etc.</w:t>
-      </w:r>
-    </w:p>
-    <w:p>
-      <w:pPr>
-        <w:numPr>
-          <w:ilvl w:val="0"/>
-          <w:numId w:val="1003"/>
-        </w:numPr>
-      </w:pPr>
-      <w:r>
-        <w:rPr>
-          <w:bCs/>
-          <w:b/>
-        </w:rPr>
-        <w:t xml:space="preserve">Educational Settings</w:t>
-      </w:r>
-      <w:r>
-        <w:t xml:space="preserve">: Understand learning behaviour, knowledge acquisition, and responses to different teaching methods.</w:t>
-      </w:r>
-    </w:p>
-    <w:p>
-      <w:pPr>
-        <w:numPr>
-          <w:ilvl w:val="0"/>
-          <w:numId w:val="1003"/>
-        </w:numPr>
-      </w:pPr>
-      <w:r>
-        <w:rPr>
-          <w:bCs/>
-          <w:b/>
-        </w:rPr>
-        <w:t xml:space="preserve">Environmental Decision-making</w:t>
-      </w:r>
-      <w:r>
-        <w:t xml:space="preserve">: Simulate agent decisions about resource usage, conservation behaviours, and responses to environmental policies.</w:t>
-      </w:r>
-    </w:p>
-    <w:p>
-      <w:pPr>
-        <w:pStyle w:val="FirstParagraph"/>
-      </w:pPr>
-      <w:r>
-        <w:t xml:space="preserve">By simulating decision-making across a large spectrum of randomized agent demographic attributes (e.g., age, gender, education level, personality, etc.), SurveyLM provides a unique platform to investigate even the most sensitive, challenging, or otherwise taboo subjects/topics that are typically difficult to broach with human research participants, such as sexuality, drug use or life-event shocks. By probing these areas in a simulated environment, we leverage the potential of ALMs to explore sensitive topics (e.g., health, social, economic, ethical, etc) in a safe and ethical environment.</w:t>
-      </w:r>
-    </w:p>
-    <w:p>
-      <w:pPr>
-        <w:pStyle w:val="BodyText"/>
-      </w:pPr>
-      <w:r>
-        <w:t xml:space="preserve">SurveyLM’s potential is vast when it comes to exploring, e.g., sensitive, heated, challenging or taboo topics. Here are a few examples:</w:t>
-      </w:r>
-    </w:p>
-    <w:p>
-      <w:pPr>
-        <w:numPr>
-          <w:ilvl w:val="0"/>
-          <w:numId w:val="1004"/>
-        </w:numPr>
-      </w:pPr>
-      <w:r>
-        <w:rPr>
-          <w:bCs/>
-          <w:b/>
-        </w:rPr>
-        <w:t xml:space="preserve">Mental Health</w:t>
-      </w:r>
-      <w:r>
-        <w:t xml:space="preserve">: Explore attitudes and behaviours around mental health issues, which are often stigmatized or misunderstood.</w:t>
-      </w:r>
-    </w:p>
-    <w:p>
-      <w:pPr>
-        <w:numPr>
-          <w:ilvl w:val="0"/>
-          <w:numId w:val="1004"/>
-        </w:numPr>
-      </w:pPr>
-      <w:r>
-        <w:rPr>
-          <w:bCs/>
-          <w:b/>
-        </w:rPr>
-        <w:t xml:space="preserve">Addiction</w:t>
-      </w:r>
-      <w:r>
-        <w:t xml:space="preserve">: Understand the complex dynamics of substance use and addiction, and the social attitudes towards these subjects.</w:t>
-      </w:r>
-    </w:p>
-    <w:p>
-      <w:pPr>
-        <w:numPr>
-          <w:ilvl w:val="0"/>
-          <w:numId w:val="1004"/>
-        </w:numPr>
-      </w:pPr>
-      <w:r>
-        <w:rPr>
-          <w:bCs/>
-          <w:b/>
-        </w:rPr>
-        <w:t xml:space="preserve">Sexuality</w:t>
-      </w:r>
-      <w:r>
-        <w:t xml:space="preserve">: Explore attitudes towards various sexual orientations, gender identities, or sexual behaviours.</w:t>
-      </w:r>
-    </w:p>
-    <w:p>
-      <w:pPr>
-        <w:numPr>
-          <w:ilvl w:val="0"/>
-          <w:numId w:val="1004"/>
-        </w:numPr>
-      </w:pPr>
-      <w:r>
-        <w:rPr>
-          <w:bCs/>
-          <w:b/>
-        </w:rPr>
-        <w:t xml:space="preserve">Religion and Faith</w:t>
-      </w:r>
-      <w:r>
-        <w:t xml:space="preserve">: Assess how individuals interact with religious beliefs and practices, including perceptions of other religions.</w:t>
-      </w:r>
-    </w:p>
-    <w:p>
-      <w:pPr>
-        <w:numPr>
-          <w:ilvl w:val="0"/>
-          <w:numId w:val="1004"/>
-        </w:numPr>
-      </w:pPr>
-      <w:r>
-        <w:rPr>
-          <w:bCs/>
-          <w:b/>
-        </w:rPr>
-        <w:t xml:space="preserve">Political Extremism</w:t>
-      </w:r>
-      <w:r>
-        <w:t xml:space="preserve">: Investigate the drivers of extreme political views, intolerance, or radicalisation.</w:t>
-      </w:r>
-    </w:p>
-    <w:p>
-      <w:pPr>
-        <w:numPr>
-          <w:ilvl w:val="0"/>
-          <w:numId w:val="1004"/>
-        </w:numPr>
-      </w:pPr>
-      <w:r>
-        <w:rPr>
-          <w:bCs/>
-          <w:b/>
-        </w:rPr>
-        <w:t xml:space="preserve">Race and Ethnicity</w:t>
-      </w:r>
-      <w:r>
-        <w:t xml:space="preserve">: Examine attitudes towards different races and ethnicities, including instances of bias, discrimination, and prejudice.</w:t>
-      </w:r>
-    </w:p>
-    <w:p>
-      <w:pPr>
-        <w:numPr>
-          <w:ilvl w:val="0"/>
-          <w:numId w:val="1004"/>
-        </w:numPr>
-      </w:pPr>
-      <w:r>
-        <w:rPr>
-          <w:bCs/>
-          <w:b/>
-        </w:rPr>
-        <w:t xml:space="preserve">Immigration</w:t>
-      </w:r>
-      <w:r>
-        <w:t xml:space="preserve">: Assess perceptions and misconceptions about immigration and immigrants.</w:t>
-      </w:r>
-    </w:p>
-    <w:p>
-      <w:pPr>
-        <w:numPr>
-          <w:ilvl w:val="0"/>
-          <w:numId w:val="1004"/>
-        </w:numPr>
-      </w:pPr>
-      <w:r>
-        <w:rPr>
-          <w:bCs/>
-          <w:b/>
-        </w:rPr>
-        <w:t xml:space="preserve">Body Image</w:t>
-      </w:r>
-      <w:r>
-        <w:t xml:space="preserve">: Explore attitudes and pressures around body image and physical appearance.</w:t>
-      </w:r>
-    </w:p>
-    <w:p>
-      <w:pPr>
-        <w:numPr>
-          <w:ilvl w:val="0"/>
-          <w:numId w:val="1004"/>
-        </w:numPr>
-      </w:pPr>
-      <w:r>
-        <w:rPr>
-          <w:bCs/>
-          <w:b/>
-        </w:rPr>
-        <w:t xml:space="preserve">(Economic) Inequality</w:t>
-      </w:r>
-      <w:r>
-        <w:t xml:space="preserve">: Understand perspectives on wealth distribution, poverty, and economic disparity or inequalities in general.</w:t>
-      </w:r>
-    </w:p>
-    <w:p>
-      <w:pPr>
-        <w:numPr>
-          <w:ilvl w:val="0"/>
-          <w:numId w:val="1004"/>
-        </w:numPr>
-      </w:pPr>
-      <w:r>
-        <w:rPr>
-          <w:bCs/>
-          <w:b/>
-        </w:rPr>
-        <w:t xml:space="preserve">Climate Change and Natural Disasters</w:t>
-      </w:r>
-      <w:r>
-        <w:t xml:space="preserve">: Investigate attitudes and beliefs about climate change and natural disasters, environmental responsibility, and sustainability.</w:t>
-      </w:r>
-    </w:p>
-    <w:p>
-      <w:pPr>
-        <w:pStyle w:val="FirstParagraph"/>
-      </w:pPr>
-      <w:r>
-        <w:t xml:space="preserve">These topics are typically difficult to discuss openly, but SurveyLM provides a secure and confidential platform for exploring them in depth.</w:t>
-      </w:r>
-    </w:p>
-    <w:p>
-      <w:pPr>
-        <w:pStyle w:val="BodyText"/>
-      </w:pPr>
-      <w:r>
-        <w:t xml:space="preserve">We are confident that as SurveyLM evolves and adapts over time, it will uncover numerous other promising areas of application. The examples provided here represent just a fraction of the platform’s potential, highlighting only the possibilities we, and others in the field, have identified to date. With the rapidly advancing landscape of social science research, there is no doubt that the scope of SurveyLM’s application will continue to expand, revealing even more groundbreaking possibilities in the future.</w:t>
-      </w:r>
-    </w:p>
-    <w:bookmarkEnd w:id="27"/>
-    <w:bookmarkStart w:id="28" w:name="sec-future-developments"/>
-    <w:p>
-      <w:pPr>
-        <w:pStyle w:val="Heading1"/>
-      </w:pPr>
-      <w:r>
-        <w:t xml:space="preserve">Future Developments</w:t>
-      </w:r>
-    </w:p>
-    <w:p>
-      <w:pPr>
-        <w:pStyle w:val="FirstParagraph"/>
-      </w:pPr>
-      <w:r>
-        <w:t xml:space="preserve">Despite its advanced design and capabilities, our research platform faces certain limitations that we are actively seeking to address. These hurdles present opportunities for enhancement and refinement, contributing to the platform’s ongoing evolution.</w:t>
-      </w:r>
-    </w:p>
-    <w:p>
-      <w:pPr>
-        <w:pStyle w:val="BodyText"/>
-      </w:pPr>
-      <w:r>
-        <w:rPr>
-          <w:bCs/>
-          <w:b/>
-        </w:rPr>
-        <w:t xml:space="preserve">Simplistic Agent Profile Configuration:</w:t>
-      </w:r>
-      <w:r>
-        <w:t xml:space="preserve"> </w:t>
-      </w:r>
-      <w:r>
-        <w:t xml:space="preserve">A significant limitation lies in the current mechanistic profile configuration for each agent (e.g., you are &lt;AGE&gt;, your personality is &lt;BIG 5 PROFILE&gt;, and reside in &lt;LOCATION&gt;). We do not draw on or attempt to simulate human subjects from demographic backgrounds of past survey respondents, as in e.g.,</w:t>
-      </w:r>
-      <w:r>
-        <w:t xml:space="preserve"> </w:t>
-      </w:r>
-      <w:r>
-        <w:t xml:space="preserve">(Argyle et al., 2023)</w:t>
-      </w:r>
-      <w:r>
-        <w:t xml:space="preserve">. Standard profile constructs often used in survey studies underpin this design, providing a simplified interaction model for users. However, these constructs’ rudimentary nature restricts the context within which the GPT models function, sometimes compromising the depth and richness of their responses. To capture the nuanced, multifaceted nature of human contexts, we need a more sophisticated approach. The solution we are developing and testing is a custom profile prompt feature, which will enable users to create intricate, context-sensitive profiles for their agents (e.g., profile construction by story telling). By broadening the contextual basis of agent profiles, we anticipate an enhancement in the model responses’ relevance and applicability.</w:t>
-      </w:r>
-    </w:p>
-    <w:p>
-      <w:pPr>
-        <w:pStyle w:val="BodyText"/>
-      </w:pPr>
-      <w:r>
-        <w:rPr>
-          <w:bCs/>
-          <w:b/>
-        </w:rPr>
-        <w:t xml:space="preserve">OpenAI API Rate Limit Constraints:</w:t>
-      </w:r>
-      <w:r>
-        <w:t xml:space="preserve"> </w:t>
-      </w:r>
-      <w:r>
-        <w:t xml:space="preserve">The rate limits imposed by OpenAI’s API can influence the stability of output and latency, creating potential bottlenecks for users requiring high-volume, real-time access to the models while being able to receive responses to their complex request in expected formats. A good solution depends on three things. First, users must be able to obtain API keys that have the desirable rate limits. Second, OpenAI, and other LLM providers, will increase or phase out rate limits. Third, the platform’s batching and request mechanisms must be robust. We are currently enhancing our concurrent request handler to optimize request scheduling and execution, thus maximizing throughput within rate limits for a given API keys. Additionally, we are in discussions with OpenAI to explore ways to improve throughput and latency.</w:t>
-      </w:r>
-    </w:p>
-    <w:p>
-      <w:pPr>
-        <w:pStyle w:val="BodyText"/>
-      </w:pPr>
-      <w:r>
-        <w:rPr>
-          <w:bCs/>
-          <w:b/>
-        </w:rPr>
-        <w:t xml:space="preserve">Model Diversity:</w:t>
-      </w:r>
-      <w:r>
-        <w:t xml:space="preserve"> </w:t>
-      </w:r>
-      <w:r>
-        <w:t xml:space="preserve">Our platform currently supports only OpenAI’s models, chosen for their leading-edge capabilities and robust API access. This model-specific dependency could limit the platform’s flexibility, as different models may offer unique strengths and capabilities that could be beneficial in diverse research scenarios. We are therefore actively testing other open source and commercial AI models to potentially integrate into our platform</w:t>
-      </w:r>
-      <w:r>
-        <w:t xml:space="preserve"> </w:t>
-      </w:r>
-      <w:r>
-        <w:t xml:space="preserve">(Bai et al., 2022; Touvron et al., 2023)</w:t>
-      </w:r>
-      <w:r>
-        <w:t xml:space="preserve">, thus expanding its versatility and research applicability. It should be noted that we avoid models that essentially add new prompt-engineering layers on top of base ALMs to improve decision performance in specific tasks</w:t>
-      </w:r>
-      <w:r>
-        <w:t xml:space="preserve"> </w:t>
-      </w:r>
-      <w:r>
-        <w:t xml:space="preserve">(Shinn et al., 2023; Yao et al., 2023)</w:t>
-      </w:r>
-      <w:r>
-        <w:t xml:space="preserve">.</w:t>
-      </w:r>
-    </w:p>
-    <w:p>
-      <w:pPr>
-        <w:pStyle w:val="BodyText"/>
-      </w:pPr>
-      <w:r>
-        <w:rPr>
-          <w:bCs/>
-          <w:b/>
-        </w:rPr>
-        <w:t xml:space="preserve">Realistic Condition Profiles:</w:t>
-      </w:r>
-      <w:r>
-        <w:t xml:space="preserve"> </w:t>
-      </w:r>
-      <w:r>
-        <w:t xml:space="preserve">A minor drawback of our platform is the occasional generation of unrealistic agent profiles due to the randomness of profile construction. This approach also means that sometimes we end up with</w:t>
+        <w:t xml:space="preserve">The future of the</w:t>
       </w:r>
       <w:r>
         <w:t xml:space="preserve"> </w:t>
@@ -3422,7 +3021,7 @@
         <w:t xml:space="preserve">“</w:t>
       </w:r>
       <w:r>
-        <w:t xml:space="preserve">interesting</w:t>
+        <w:t xml:space="preserve">her</w:t>
       </w:r>
       <w:r>
         <w:t xml:space="preserve">”</w:t>
@@ -3431,41 +3030,25 @@
         <w:t xml:space="preserve"> </w:t>
       </w:r>
       <w:r>
-        <w:t xml:space="preserve">agent profile combinations that may seldom present in the real world (e.g., a male lesbian). While rare, these cases can disrupt the research process and lead to unrealistic model responses. One solution lies in conditional profile construction, where agent attributes are selected based on real-world prevalence and correlations. However, it is important to note that this randomness can sometimes yield unique case studies that might not have been otherwise considered, offering unexpected insights and interesting research avenues.</w:t>
-      </w:r>
-    </w:p>
-    <w:p>
-      <w:pPr>
-        <w:pStyle w:val="BodyText"/>
-      </w:pPr>
-      <w:r>
-        <w:rPr>
-          <w:bCs/>
-          <w:b/>
-        </w:rPr>
-        <w:t xml:space="preserve">Multi-Agent Games and Interaction:</w:t>
-      </w:r>
-      <w:r>
-        <w:t xml:space="preserve"> </w:t>
-      </w:r>
-      <w:r>
-        <w:t xml:space="preserve">Currently, SurveyLM allows for the simulation of an agent’s participation in games with other players only when the other players and interaction rules are hard-coded into the uploaded questions and answer instruction. However, we are yet to develop the capacity for interactions between different agents within the same simulated population. To achieve this, a series of sophisticated enhancements would be necessary. Key among these improvements is the ability to form and manage groups of agents. These groups function as independent social entities, engaging in intricate social interactions within their own set boundaries. In this envisioned application, users could define group sizes, roles within these groups (e.g., the proposer and responder roles in the ultimatum game), and any variations thereof. Furthermore, we would offer the ability to set randomisation parameters for both roles and variations, adding yet another layer of complexity and realism to the simulations. Another captivating idea under this future avenue is the introduction of a chat function between different agents. This feature would allow the observation of direct communication patterns and language use within and across agent groups, offering researchers another dimension to their social agent studies.</w:t>
-      </w:r>
-    </w:p>
-    <w:p>
-      <w:pPr>
-        <w:pStyle w:val="BodyText"/>
-      </w:pPr>
-      <w:r>
-        <w:t xml:space="preserve">In summary, while our platform faces certain limitations, we view these as opportunities for growth and enhancement. Our commitment to continuous development and user satisfaction drives us to persistently explore innovative solutions to these challenges. This means that we are open for feedback and suggestions. As we progress on this journey, we look forward to unlocking further potential in facilitating complex research through advanced ALM models.</w:t>
-      </w:r>
-    </w:p>
-    <w:p>
-      <w:pPr>
-        <w:pStyle w:val="BodyText"/>
-      </w:pPr>
-      <w:r>
-        <w:t xml:space="preserve">For beta access and further details about the SurveyLM platform, please contact the corresponding author of this paper.</w:t>
+        <w:t xml:space="preserve">project is also promising when considering the potential intersection and integration of theories like the Technology Acceptance Model (TAM), with concepts/paradigms such as Embodied Conversational Agents (ECA), Computers are Social Actors (CASA), Social Signal Processing (SSP), and Intelligence Amplification (AI). These avenues of research provide innovative and interdisciplinary ways to enhance and evolve the design and application of conversational agents. By exploring these domains and incorporating their principles into our project, we can continually improve the</w:t>
+      </w:r>
+      <w:r>
+        <w:t xml:space="preserve"> </w:t>
+      </w:r>
+      <w:r>
+        <w:t xml:space="preserve">“</w:t>
+      </w:r>
+      <w:r>
+        <w:t xml:space="preserve">her</w:t>
+      </w:r>
+      <w:r>
+        <w:t xml:space="preserve">”</w:t>
+      </w:r>
+      <w:r>
+        <w:t xml:space="preserve"> </w:t>
+      </w:r>
+      <w:r>
+        <w:t xml:space="preserve">platform, ensuring its relevance and effectiveness in the rapidly progressing world of conversational AI.</w:t>
       </w:r>
     </w:p>
     <w:p>
@@ -3474,7 +3057,7 @@
       </w:r>
     </w:p>
     <w:bookmarkEnd w:id="28"/>
-    <w:bookmarkStart w:id="56" w:name="references"/>
+    <w:bookmarkStart w:id="44" w:name="references"/>
     <w:p>
       <w:pPr>
         <w:pStyle w:val="Heading1"/>
@@ -3487,14 +3070,14 @@
         <w:t xml:space="preserve">References</w:t>
       </w:r>
     </w:p>
-    <w:bookmarkStart w:id="55" w:name="refs"/>
-    <w:bookmarkStart w:id="30" w:name="ref-aher_using_2023"/>
+    <w:bookmarkStart w:id="43" w:name="refs"/>
+    <w:bookmarkStart w:id="30" w:name="ref-alnefaie_overview_2021"/>
     <w:p>
       <w:pPr>
         <w:pStyle w:val="Bibliography"/>
       </w:pPr>
       <w:r>
-        <w:t xml:space="preserve">Aher, G., Arriaga, R. I., &amp; Kalai, A. T. (2023).</w:t>
+        <w:t xml:space="preserve">Alnefaie, A., Singh, S., Kocaballi, B., &amp; Prasad, M. (2021). An overview of conversational agent: Applications, challenges and future directions:</w:t>
       </w:r>
       <w:r>
         <w:t xml:space="preserve"> </w:t>
@@ -3504,28 +3087,10 @@
           <w:iCs/>
           <w:i/>
         </w:rPr>
-        <w:t xml:space="preserve">Using large language models to simulate multiple humans and replicate human subject studies</w:t>
-      </w:r>
-      <w:r>
-        <w:t xml:space="preserve"> </w:t>
-      </w:r>
-      <w:r>
-        <w:t xml:space="preserve">(</w:t>
-      </w:r>
-      <w:r>
-        <w:t xml:space="preserve">arXiv</w:t>
-      </w:r>
-      <w:r>
-        <w:t xml:space="preserve">:2208.10264).</w:t>
-      </w:r>
-      <w:r>
-        <w:t xml:space="preserve"> </w:t>
-      </w:r>
-      <w:r>
-        <w:t xml:space="preserve">arXiv</w:t>
-      </w:r>
-      <w:r>
-        <w:t xml:space="preserve">.</w:t>
+        <w:t xml:space="preserve">Proceedings of the 17th International Conference on Web Information Systems and Technologies</w:t>
+      </w:r>
+      <w:r>
+        <w:t xml:space="preserve">, 388–396.</w:t>
       </w:r>
       <w:r>
         <w:t xml:space="preserve"> </w:t>
@@ -3535,18 +3100,18 @@
           <w:rPr>
             <w:rStyle w:val="Hyperlink"/>
           </w:rPr>
-          <w:t xml:space="preserve">http://arxiv.org/abs/2208.10264</w:t>
+          <w:t xml:space="preserve">https://doi.org/10.5220/0010708600003058</w:t>
         </w:r>
       </w:hyperlink>
     </w:p>
     <w:bookmarkEnd w:id="30"/>
-    <w:bookmarkStart w:id="32" w:name="ref-argyle_ai_2023"/>
+    <w:bookmarkStart w:id="32" w:name="ref-clark_what_2019"/>
     <w:p>
       <w:pPr>
         <w:pStyle w:val="Bibliography"/>
       </w:pPr>
       <w:r>
-        <w:t xml:space="preserve">Argyle, L. P., Busby, E., Gubler, J., Bail, C., Howe, T., Rytting, C., &amp; Wingate, D. (2023).</w:t>
+        <w:t xml:space="preserve">Clark, L., Pantidi, N., Cooney, O., Doyle, P., Garaialde, D., Edwards, J., Spillane, B., Gilmartin, E., Murad, C., Munteanu, C., Wade, V., &amp; Cowan, B. R. (2019). What makes a good conversation?: Challenges in designing truly conversational agents.</w:t>
       </w:r>
       <w:r>
         <w:t xml:space="preserve"> </w:t>
@@ -3556,7 +3121,7 @@
           <w:iCs/>
           <w:i/>
         </w:rPr>
-        <w:t xml:space="preserve">AI</w:t>
+        <w:t xml:space="preserve">Proceedings of the 2019</w:t>
       </w:r>
       <w:r>
         <w:rPr>
@@ -3570,28 +3135,24 @@
           <w:iCs/>
           <w:i/>
         </w:rPr>
-        <w:t xml:space="preserve">chat assistants can improve conversations about divisive topics</w:t>
-      </w:r>
-      <w:r>
-        <w:t xml:space="preserve"> </w:t>
-      </w:r>
-      <w:r>
-        <w:t xml:space="preserve">(</w:t>
-      </w:r>
-      <w:r>
-        <w:t xml:space="preserve">arXiv</w:t>
-      </w:r>
-      <w:r>
-        <w:t xml:space="preserve">:2302.07268).</w:t>
-      </w:r>
-      <w:r>
-        <w:t xml:space="preserve"> </w:t>
-      </w:r>
-      <w:r>
-        <w:t xml:space="preserve">arXiv</w:t>
-      </w:r>
-      <w:r>
-        <w:t xml:space="preserve">.</w:t>
+        <w:t xml:space="preserve">CHI</w:t>
+      </w:r>
+      <w:r>
+        <w:rPr>
+          <w:iCs/>
+          <w:i/>
+        </w:rPr>
+        <w:t xml:space="preserve"> </w:t>
+      </w:r>
+      <w:r>
+        <w:rPr>
+          <w:iCs/>
+          <w:i/>
+        </w:rPr>
+        <w:t xml:space="preserve">Conference on Human Factors in Computing Systems</w:t>
+      </w:r>
+      <w:r>
+        <w:t xml:space="preserve">, 1–12.</w:t>
       </w:r>
       <w:r>
         <w:t xml:space="preserve"> </w:t>
@@ -3601,18 +3162,18 @@
           <w:rPr>
             <w:rStyle w:val="Hyperlink"/>
           </w:rPr>
-          <w:t xml:space="preserve">http://arxiv.org/abs/2302.07268</w:t>
+          <w:t xml:space="preserve">https://doi.org/10.1145/3290605.3300705</w:t>
         </w:r>
       </w:hyperlink>
     </w:p>
     <w:bookmarkEnd w:id="32"/>
-    <w:bookmarkStart w:id="34" w:name="ref-arora_probing_2023"/>
+    <w:bookmarkStart w:id="34" w:name="ref-feine_taxonomy_2019"/>
     <w:p>
       <w:pPr>
         <w:pStyle w:val="Bibliography"/>
       </w:pPr>
       <w:r>
-        <w:t xml:space="preserve">Arora, A., Kaffee, L.-A., &amp; Augenstein, I. (2023).</w:t>
+        <w:t xml:space="preserve">Feine, J., Gnewuch, U., Morana, S., &amp; Maedche, A. (2019). A taxonomy of social cues for conversational agents.</w:t>
       </w:r>
       <w:r>
         <w:t xml:space="preserve"> </w:t>
@@ -3622,28 +3183,23 @@
           <w:iCs/>
           <w:i/>
         </w:rPr>
-        <w:t xml:space="preserve">Probing pre-trained language models for cross-cultural differences in values</w:t>
-      </w:r>
-      <w:r>
-        <w:t xml:space="preserve"> </w:t>
-      </w:r>
-      <w:r>
-        <w:t xml:space="preserve">(</w:t>
-      </w:r>
-      <w:r>
-        <w:t xml:space="preserve">arXiv</w:t>
-      </w:r>
-      <w:r>
-        <w:t xml:space="preserve">:2203.13722).</w:t>
-      </w:r>
-      <w:r>
-        <w:t xml:space="preserve"> </w:t>
-      </w:r>
-      <w:r>
-        <w:t xml:space="preserve">arXiv</w:t>
-      </w:r>
-      <w:r>
-        <w:t xml:space="preserve">.</w:t>
+        <w:t xml:space="preserve">International Journal of Human-Computer Studies</w:t>
+      </w:r>
+      <w:r>
+        <w:t xml:space="preserve">,</w:t>
+      </w:r>
+      <w:r>
+        <w:t xml:space="preserve"> </w:t>
+      </w:r>
+      <w:r>
+        <w:rPr>
+          <w:iCs/>
+          <w:i/>
+        </w:rPr>
+        <w:t xml:space="preserve">132</w:t>
+      </w:r>
+      <w:r>
+        <w:t xml:space="preserve">, 138–161.</w:t>
       </w:r>
       <w:r>
         <w:t xml:space="preserve"> </w:t>
@@ -3653,18 +3209,18 @@
           <w:rPr>
             <w:rStyle w:val="Hyperlink"/>
           </w:rPr>
-          <w:t xml:space="preserve">http://arxiv.org/abs/2203.13722</w:t>
+          <w:t xml:space="preserve">https://doi.org/10.1016/j.ijhcs.2019.07.009</w:t>
         </w:r>
       </w:hyperlink>
     </w:p>
     <w:bookmarkEnd w:id="34"/>
-    <w:bookmarkStart w:id="36" w:name="ref-bai_constitutional_2022"/>
+    <w:bookmarkStart w:id="36" w:name="ref-friedman_leveraging_2023"/>
     <w:p>
       <w:pPr>
         <w:pStyle w:val="Bibliography"/>
       </w:pPr>
       <w:r>
-        <w:t xml:space="preserve">Bai, Y., Kadavath, S., Kundu, S., Askell, A., Kernion, J., Jones, A., Chen, A., Goldie, A., Mirhoseini, A., McKinnon, C., Chen, C., Olsson, C., Olah, C., Hernandez, D., Drain, D., Ganguli, D., Li, D., Tran-Johnson, E., Perez, E., … Kaplan, J. (2022).</w:t>
+        <w:t xml:space="preserve">Friedman, L., Ahuja, S., Allen, D., Tan, Z., Sidahmed, H., Long, C., Xie, J., Schubiner, G., Patel, A., Lara, H., Chu, B., Chen, Z., &amp; Tiwari, M. (2023).</w:t>
       </w:r>
       <w:r>
         <w:t xml:space="preserve"> </w:t>
@@ -3674,56 +3230,7 @@
           <w:iCs/>
           <w:i/>
         </w:rPr>
-        <w:t xml:space="preserve">Constitutional</w:t>
-      </w:r>
-      <w:r>
-        <w:rPr>
-          <w:iCs/>
-          <w:i/>
-        </w:rPr>
-        <w:t xml:space="preserve"> </w:t>
-      </w:r>
-      <w:r>
-        <w:rPr>
-          <w:iCs/>
-          <w:i/>
-        </w:rPr>
-        <w:t xml:space="preserve">AI</w:t>
-      </w:r>
-      <w:r>
-        <w:rPr>
-          <w:iCs/>
-          <w:i/>
-        </w:rPr>
-        <w:t xml:space="preserve">: Harmlessness from</w:t>
-      </w:r>
-      <w:r>
-        <w:rPr>
-          <w:iCs/>
-          <w:i/>
-        </w:rPr>
-        <w:t xml:space="preserve"> </w:t>
-      </w:r>
-      <w:r>
-        <w:rPr>
-          <w:iCs/>
-          <w:i/>
-        </w:rPr>
-        <w:t xml:space="preserve">AI</w:t>
-      </w:r>
-      <w:r>
-        <w:rPr>
-          <w:iCs/>
-          <w:i/>
-        </w:rPr>
-        <w:t xml:space="preserve"> </w:t>
-      </w:r>
-      <w:r>
-        <w:rPr>
-          <w:iCs/>
-          <w:i/>
-        </w:rPr>
-        <w:t xml:space="preserve">feedback</w:t>
+        <w:t xml:space="preserve">Leveraging large language models in conversational recommender systems</w:t>
       </w:r>
       <w:r>
         <w:t xml:space="preserve"> </w:t>
@@ -3735,7 +3242,7 @@
         <w:t xml:space="preserve">arXiv</w:t>
       </w:r>
       <w:r>
-        <w:t xml:space="preserve">:2212.08073).</w:t>
+        <w:t xml:space="preserve">:2305.07961).</w:t>
       </w:r>
       <w:r>
         <w:t xml:space="preserve"> </w:t>
@@ -3754,27 +3261,18 @@
           <w:rPr>
             <w:rStyle w:val="Hyperlink"/>
           </w:rPr>
-          <w:t xml:space="preserve">https://doi.org/10.48550/arXiv.2212.08073</w:t>
+          <w:t xml:space="preserve">http://arxiv.org/abs/2305.07961</w:t>
         </w:r>
       </w:hyperlink>
     </w:p>
     <w:bookmarkEnd w:id="36"/>
-    <w:bookmarkStart w:id="38" w:name="ref-binz_using_2023"/>
+    <w:bookmarkStart w:id="38" w:name="ref-mariani_artificial_2023"/>
     <w:p>
       <w:pPr>
         <w:pStyle w:val="Bibliography"/>
       </w:pPr>
       <w:r>
-        <w:t xml:space="preserve">Binz, M., &amp; Schulz, E. (2023). Using cognitive psychology to understand</w:t>
-      </w:r>
-      <w:r>
-        <w:t xml:space="preserve"> </w:t>
-      </w:r>
-      <w:r>
-        <w:t xml:space="preserve">GPT</w:t>
-      </w:r>
-      <w:r>
-        <w:t xml:space="preserve">-3.</w:t>
+        <w:t xml:space="preserve">Mariani, M. M., Hashemi, N., &amp; Wirtz, J. (2023). Artificial intelligence empowered conversational agents: A systematic literature review and research agenda.</w:t>
       </w:r>
       <w:r>
         <w:t xml:space="preserve"> </w:t>
@@ -3784,7 +3282,7 @@
           <w:iCs/>
           <w:i/>
         </w:rPr>
-        <w:t xml:space="preserve">Proceedings of the National Academy of Sciences</w:t>
+        <w:t xml:space="preserve">Journal of Business Research</w:t>
       </w:r>
       <w:r>
         <w:t xml:space="preserve">,</w:t>
@@ -3797,10 +3295,10 @@
           <w:iCs/>
           <w:i/>
         </w:rPr>
-        <w:t xml:space="preserve">120</w:t>
-      </w:r>
-      <w:r>
-        <w:t xml:space="preserve">(6), e2218523120.</w:t>
+        <w:t xml:space="preserve">161</w:t>
+      </w:r>
+      <w:r>
+        <w:t xml:space="preserve">, 113838.</w:t>
       </w:r>
       <w:r>
         <w:t xml:space="preserve"> </w:t>
@@ -3810,18 +3308,18 @@
           <w:rPr>
             <w:rStyle w:val="Hyperlink"/>
           </w:rPr>
-          <w:t xml:space="preserve">https://doi.org/10.1073/pnas.2218523120</w:t>
+          <w:t xml:space="preserve">https://doi.org/10.1016/j.jbusres.2023.113838</w:t>
         </w:r>
       </w:hyperlink>
     </w:p>
     <w:bookmarkEnd w:id="38"/>
-    <w:bookmarkStart w:id="40" w:name="ref-horton_large_2023"/>
+    <w:bookmarkStart w:id="40" w:name="ref-rheu_systematic_2021"/>
     <w:p>
       <w:pPr>
         <w:pStyle w:val="Bibliography"/>
       </w:pPr>
       <w:r>
-        <w:t xml:space="preserve">Horton, J. J. (2023).</w:t>
+        <w:t xml:space="preserve">Rheu, M., Shin, J. Y., Peng, W., &amp; Huh-Yoo, J. (2021). Systematic review: Trust-building factors and implications for conversational agent design.</w:t>
       </w:r>
       <w:r>
         <w:t xml:space="preserve"> </w:t>
@@ -3831,28 +3329,23 @@
           <w:iCs/>
           <w:i/>
         </w:rPr>
-        <w:t xml:space="preserve">Large language models as simulated economic agents: What can we learn from homo silicus?</w:t>
-      </w:r>
-      <w:r>
-        <w:t xml:space="preserve"> </w:t>
-      </w:r>
-      <w:r>
-        <w:t xml:space="preserve">(</w:t>
-      </w:r>
-      <w:r>
-        <w:t xml:space="preserve">arXiv</w:t>
-      </w:r>
-      <w:r>
-        <w:t xml:space="preserve">:2301.07543).</w:t>
-      </w:r>
-      <w:r>
-        <w:t xml:space="preserve"> </w:t>
-      </w:r>
-      <w:r>
-        <w:t xml:space="preserve">arXiv</w:t>
-      </w:r>
-      <w:r>
-        <w:t xml:space="preserve">.</w:t>
+        <w:t xml:space="preserve">International Journal of Human–Computer Interaction</w:t>
+      </w:r>
+      <w:r>
+        <w:t xml:space="preserve">,</w:t>
+      </w:r>
+      <w:r>
+        <w:t xml:space="preserve"> </w:t>
+      </w:r>
+      <w:r>
+        <w:rPr>
+          <w:iCs/>
+          <w:i/>
+        </w:rPr>
+        <w:t xml:space="preserve">37</w:t>
+      </w:r>
+      <w:r>
+        <w:t xml:space="preserve">(1), 81–96.</w:t>
       </w:r>
       <w:r>
         <w:t xml:space="preserve"> </w:t>
@@ -3862,18 +3355,18 @@
           <w:rPr>
             <w:rStyle w:val="Hyperlink"/>
           </w:rPr>
-          <w:t xml:space="preserve">http://arxiv.org/abs/2301.07543</w:t>
+          <w:t xml:space="preserve">https://doi.org/10.1080/10447318.2020.1807710</w:t>
         </w:r>
       </w:hyperlink>
     </w:p>
     <w:bookmarkEnd w:id="40"/>
-    <w:bookmarkStart w:id="42" w:name="ref-korinek_language_2023-1"/>
+    <w:bookmarkStart w:id="42" w:name="ref-ahlemann_user-specific_2021"/>
     <w:p>
       <w:pPr>
         <w:pStyle w:val="Bibliography"/>
       </w:pPr>
       <w:r>
-        <w:t xml:space="preserve">Korinek, A. (2023).</w:t>
+        <w:t xml:space="preserve">Riefle, L., &amp; Benz, C. (2021). User-specific determinants of conversational agent usage: A review and potential for future research. In F. Ahlemann, R. Schütte, &amp; S. Stieglitz (Eds.),</w:t>
       </w:r>
       <w:r>
         <w:t xml:space="preserve"> </w:t>
@@ -3883,13 +3376,13 @@
           <w:iCs/>
           <w:i/>
         </w:rPr>
-        <w:t xml:space="preserve">Language models and cognitive automation for economic research</w:t>
-      </w:r>
-      <w:r>
-        <w:t xml:space="preserve"> </w:t>
-      </w:r>
-      <w:r>
-        <w:t xml:space="preserve">(30957). National Bureau of Economic Research.</w:t>
+        <w:t xml:space="preserve">Innovation through information systems</w:t>
+      </w:r>
+      <w:r>
+        <w:t xml:space="preserve"> </w:t>
+      </w:r>
+      <w:r>
+        <w:t xml:space="preserve">(Vol. 47, pp. 115–129). Springer International Publishing.</w:t>
       </w:r>
       <w:r>
         <w:t xml:space="preserve"> </w:t>
@@ -3899,353 +3392,13 @@
           <w:rPr>
             <w:rStyle w:val="Hyperlink"/>
           </w:rPr>
-          <w:t xml:space="preserve">https://doi.org/10.3386/w30957</w:t>
+          <w:t xml:space="preserve">https://doi.org/10.1007/978-3-030-86797-3_8</w:t>
         </w:r>
       </w:hyperlink>
     </w:p>
     <w:bookmarkEnd w:id="42"/>
-    <w:bookmarkStart w:id="44" w:name="ref-mialon_augmented_2023"/>
-    <w:p>
-      <w:pPr>
-        <w:pStyle w:val="Bibliography"/>
-      </w:pPr>
-      <w:r>
-        <w:t xml:space="preserve">Mialon, G., Dessì, R., Lomeli, M., Nalmpantis, C., Pasunuru, R., Raileanu, R., Rozière, B., Schick, T., Dwivedi-Yu, J., Celikyilmaz, A., Grave, E., LeCun, Y., &amp; Scialom, T. (2023).</w:t>
-      </w:r>
-      <w:r>
-        <w:t xml:space="preserve"> </w:t>
-      </w:r>
-      <w:r>
-        <w:rPr>
-          <w:iCs/>
-          <w:i/>
-        </w:rPr>
-        <w:t xml:space="preserve">Augmented language models: A survey</w:t>
-      </w:r>
-      <w:r>
-        <w:t xml:space="preserve"> </w:t>
-      </w:r>
-      <w:r>
-        <w:t xml:space="preserve">(</w:t>
-      </w:r>
-      <w:r>
-        <w:t xml:space="preserve">arXiv</w:t>
-      </w:r>
-      <w:r>
-        <w:t xml:space="preserve">:2302.07842).</w:t>
-      </w:r>
-      <w:r>
-        <w:t xml:space="preserve"> </w:t>
-      </w:r>
-      <w:r>
-        <w:t xml:space="preserve">arXiv</w:t>
-      </w:r>
-      <w:r>
-        <w:t xml:space="preserve">.</w:t>
-      </w:r>
-      <w:r>
-        <w:t xml:space="preserve"> </w:t>
-      </w:r>
-      <w:hyperlink r:id="rId43">
-        <w:r>
-          <w:rPr>
-            <w:rStyle w:val="Hyperlink"/>
-          </w:rPr>
-          <w:t xml:space="preserve">https://doi.org/10.48550/arXiv.2302.07842</w:t>
-        </w:r>
-      </w:hyperlink>
-    </w:p>
+    <w:bookmarkEnd w:id="43"/>
     <w:bookmarkEnd w:id="44"/>
-    <w:bookmarkStart w:id="46" w:name="ref-miotto_who_2022"/>
-    <w:p>
-      <w:pPr>
-        <w:pStyle w:val="Bibliography"/>
-      </w:pPr>
-      <w:r>
-        <w:t xml:space="preserve">Miotto, M., Rossberg, N., &amp; Kleinberg, B. (2022).</w:t>
-      </w:r>
-      <w:r>
-        <w:t xml:space="preserve"> </w:t>
-      </w:r>
-      <w:r>
-        <w:rPr>
-          <w:iCs/>
-          <w:i/>
-        </w:rPr>
-        <w:t xml:space="preserve">Who is</w:t>
-      </w:r>
-      <w:r>
-        <w:rPr>
-          <w:iCs/>
-          <w:i/>
-        </w:rPr>
-        <w:t xml:space="preserve"> </w:t>
-      </w:r>
-      <w:r>
-        <w:rPr>
-          <w:iCs/>
-          <w:i/>
-        </w:rPr>
-        <w:t xml:space="preserve">GPT</w:t>
-      </w:r>
-      <w:r>
-        <w:rPr>
-          <w:iCs/>
-          <w:i/>
-        </w:rPr>
-        <w:t xml:space="preserve">-3? An exploration of personality, values and demographics</w:t>
-      </w:r>
-      <w:r>
-        <w:t xml:space="preserve"> </w:t>
-      </w:r>
-      <w:r>
-        <w:t xml:space="preserve">(</w:t>
-      </w:r>
-      <w:r>
-        <w:t xml:space="preserve">arXiv</w:t>
-      </w:r>
-      <w:r>
-        <w:t xml:space="preserve">:2209.14338).</w:t>
-      </w:r>
-      <w:r>
-        <w:t xml:space="preserve"> </w:t>
-      </w:r>
-      <w:r>
-        <w:t xml:space="preserve">arXiv</w:t>
-      </w:r>
-      <w:r>
-        <w:t xml:space="preserve">.</w:t>
-      </w:r>
-      <w:r>
-        <w:t xml:space="preserve"> </w:t>
-      </w:r>
-      <w:hyperlink r:id="rId45">
-        <w:r>
-          <w:rPr>
-            <w:rStyle w:val="Hyperlink"/>
-          </w:rPr>
-          <w:t xml:space="preserve">http://arxiv.org/abs/2209.14338</w:t>
-        </w:r>
-      </w:hyperlink>
-    </w:p>
-    <w:bookmarkEnd w:id="46"/>
-    <w:bookmarkStart w:id="48" w:name="ref-park_social_2022"/>
-    <w:p>
-      <w:pPr>
-        <w:pStyle w:val="Bibliography"/>
-      </w:pPr>
-      <w:r>
-        <w:t xml:space="preserve">Park, J. S., Popowski, L., Cai, C. J., Morris, M. R., Liang, P., &amp; Bernstein, M. S. (2022).</w:t>
-      </w:r>
-      <w:r>
-        <w:t xml:space="preserve"> </w:t>
-      </w:r>
-      <w:r>
-        <w:rPr>
-          <w:iCs/>
-          <w:i/>
-        </w:rPr>
-        <w:t xml:space="preserve">Social simulacra: Creating populated prototypes for social computing systems</w:t>
-      </w:r>
-      <w:r>
-        <w:t xml:space="preserve"> </w:t>
-      </w:r>
-      <w:r>
-        <w:t xml:space="preserve">(</w:t>
-      </w:r>
-      <w:r>
-        <w:t xml:space="preserve">arXiv</w:t>
-      </w:r>
-      <w:r>
-        <w:t xml:space="preserve">:2208.04024).</w:t>
-      </w:r>
-      <w:r>
-        <w:t xml:space="preserve"> </w:t>
-      </w:r>
-      <w:r>
-        <w:t xml:space="preserve">arXiv</w:t>
-      </w:r>
-      <w:r>
-        <w:t xml:space="preserve">.</w:t>
-      </w:r>
-      <w:r>
-        <w:t xml:space="preserve"> </w:t>
-      </w:r>
-      <w:hyperlink r:id="rId47">
-        <w:r>
-          <w:rPr>
-            <w:rStyle w:val="Hyperlink"/>
-          </w:rPr>
-          <w:t xml:space="preserve">http://arxiv.org/abs/2208.04024</w:t>
-        </w:r>
-      </w:hyperlink>
-    </w:p>
-    <w:bookmarkEnd w:id="48"/>
-    <w:bookmarkStart w:id="50" w:name="ref-shinn_reflexion_2023"/>
-    <w:p>
-      <w:pPr>
-        <w:pStyle w:val="Bibliography"/>
-      </w:pPr>
-      <w:r>
-        <w:t xml:space="preserve">Shinn, N., Cassano, F., Labash, B., Gopinath, A., Narasimhan, K., &amp; Yao, S. (2023).</w:t>
-      </w:r>
-      <w:r>
-        <w:t xml:space="preserve"> </w:t>
-      </w:r>
-      <w:r>
-        <w:rPr>
-          <w:iCs/>
-          <w:i/>
-        </w:rPr>
-        <w:t xml:space="preserve">Reflexion: Language agents with verbal reinforcement learning</w:t>
-      </w:r>
-      <w:r>
-        <w:t xml:space="preserve"> </w:t>
-      </w:r>
-      <w:r>
-        <w:t xml:space="preserve">(</w:t>
-      </w:r>
-      <w:r>
-        <w:t xml:space="preserve">arXiv</w:t>
-      </w:r>
-      <w:r>
-        <w:t xml:space="preserve">:2303.11366).</w:t>
-      </w:r>
-      <w:r>
-        <w:t xml:space="preserve"> </w:t>
-      </w:r>
-      <w:r>
-        <w:t xml:space="preserve">arXiv</w:t>
-      </w:r>
-      <w:r>
-        <w:t xml:space="preserve">.</w:t>
-      </w:r>
-      <w:r>
-        <w:t xml:space="preserve"> </w:t>
-      </w:r>
-      <w:hyperlink r:id="rId49">
-        <w:r>
-          <w:rPr>
-            <w:rStyle w:val="Hyperlink"/>
-          </w:rPr>
-          <w:t xml:space="preserve">https://doi.org/10.48550/arXiv.2303.11366</w:t>
-        </w:r>
-      </w:hyperlink>
-    </w:p>
-    <w:bookmarkEnd w:id="50"/>
-    <w:bookmarkStart w:id="52" w:name="ref-touvron_llama_2023"/>
-    <w:p>
-      <w:pPr>
-        <w:pStyle w:val="Bibliography"/>
-      </w:pPr>
-      <w:r>
-        <w:t xml:space="preserve">Touvron, H., Martin, L., Stone, K., Albert, P., Almahairi, A., Babaei, Y., Bashlykov, N., Batra, S., Bhargava, P., Bhosale, S., Bikel, D., Blecher, L., Ferrer, C. C., Chen, M., Cucurull, G., Esiobu, D., Fernandes, J., Fu, J., Fu, W., … Scialom, T. (2023).</w:t>
-      </w:r>
-      <w:r>
-        <w:t xml:space="preserve"> </w:t>
-      </w:r>
-      <w:r>
-        <w:rPr>
-          <w:iCs/>
-          <w:i/>
-        </w:rPr>
-        <w:t xml:space="preserve">Llama 2: Open foundation and fine-tuned chat models</w:t>
-      </w:r>
-      <w:r>
-        <w:t xml:space="preserve"> </w:t>
-      </w:r>
-      <w:r>
-        <w:t xml:space="preserve">(</w:t>
-      </w:r>
-      <w:r>
-        <w:t xml:space="preserve">arXiv</w:t>
-      </w:r>
-      <w:r>
-        <w:t xml:space="preserve">:2307.09288).</w:t>
-      </w:r>
-      <w:r>
-        <w:t xml:space="preserve"> </w:t>
-      </w:r>
-      <w:r>
-        <w:t xml:space="preserve">arXiv</w:t>
-      </w:r>
-      <w:r>
-        <w:t xml:space="preserve">.</w:t>
-      </w:r>
-      <w:r>
-        <w:t xml:space="preserve"> </w:t>
-      </w:r>
-      <w:hyperlink r:id="rId51">
-        <w:r>
-          <w:rPr>
-            <w:rStyle w:val="Hyperlink"/>
-          </w:rPr>
-          <w:t xml:space="preserve">https://doi.org/10.48550/arXiv.2307.09288</w:t>
-        </w:r>
-      </w:hyperlink>
-    </w:p>
-    <w:bookmarkEnd w:id="52"/>
-    <w:bookmarkStart w:id="54" w:name="ref-yao_react_2023"/>
-    <w:p>
-      <w:pPr>
-        <w:pStyle w:val="Bibliography"/>
-      </w:pPr>
-      <w:r>
-        <w:t xml:space="preserve">Yao, S., Zhao, J., Yu, D., Du, N., Shafran, I., Narasimhan, K., &amp; Cao, Y. (2023).</w:t>
-      </w:r>
-      <w:r>
-        <w:t xml:space="preserve"> </w:t>
-      </w:r>
-      <w:r>
-        <w:rPr>
-          <w:iCs/>
-          <w:i/>
-        </w:rPr>
-        <w:t xml:space="preserve">ReAct</w:t>
-      </w:r>
-      <w:r>
-        <w:rPr>
-          <w:iCs/>
-          <w:i/>
-        </w:rPr>
-        <w:t xml:space="preserve">: Synergizing reasoning and acting in language models</w:t>
-      </w:r>
-      <w:r>
-        <w:t xml:space="preserve"> </w:t>
-      </w:r>
-      <w:r>
-        <w:t xml:space="preserve">(</w:t>
-      </w:r>
-      <w:r>
-        <w:t xml:space="preserve">arXiv</w:t>
-      </w:r>
-      <w:r>
-        <w:t xml:space="preserve">:2210.03629).</w:t>
-      </w:r>
-      <w:r>
-        <w:t xml:space="preserve"> </w:t>
-      </w:r>
-      <w:r>
-        <w:t xml:space="preserve">arXiv</w:t>
-      </w:r>
-      <w:r>
-        <w:t xml:space="preserve">.</w:t>
-      </w:r>
-      <w:r>
-        <w:t xml:space="preserve"> </w:t>
-      </w:r>
-      <w:hyperlink r:id="rId53">
-        <w:r>
-          <w:rPr>
-            <w:rStyle w:val="Hyperlink"/>
-          </w:rPr>
-          <w:t xml:space="preserve">https://doi.org/10.48550/arXiv.2210.03629</w:t>
-        </w:r>
-      </w:hyperlink>
-    </w:p>
-    <w:bookmarkEnd w:id="54"/>
-    <w:bookmarkEnd w:id="55"/>
-    <w:bookmarkEnd w:id="56"/>
     <w:sectPr/>
   </w:body>
 </w:document>
@@ -4428,91 +3581,6 @@
       </w:pPr>
     </w:lvl>
   </w:abstractNum>
-  <w:abstractNum w:abstractNumId="99411">
-    <w:nsid w:val="A99411"/>
-    <w:multiLevelType w:val="multilevel"/>
-    <w:lvl w:ilvl="0">
-      <w:start w:val="1"/>
-      <w:numFmt w:val="decimal"/>
-      <w:lvlText w:val="%1."/>
-      <w:lvlJc w:val="left"/>
-      <w:pPr>
-        <w:ind w:left="720" w:hanging="480"/>
-      </w:pPr>
-    </w:lvl>
-    <w:lvl w:ilvl="1">
-      <w:start w:val="1"/>
-      <w:numFmt w:val="decimal"/>
-      <w:lvlText w:val="%2."/>
-      <w:lvlJc w:val="left"/>
-      <w:pPr>
-        <w:ind w:left="1440" w:hanging="480"/>
-      </w:pPr>
-    </w:lvl>
-    <w:lvl w:ilvl="2">
-      <w:start w:val="1"/>
-      <w:numFmt w:val="decimal"/>
-      <w:lvlText w:val="%3."/>
-      <w:lvlJc w:val="left"/>
-      <w:pPr>
-        <w:ind w:left="2160" w:hanging="480"/>
-      </w:pPr>
-    </w:lvl>
-    <w:lvl w:ilvl="3">
-      <w:start w:val="1"/>
-      <w:numFmt w:val="decimal"/>
-      <w:lvlText w:val="%4."/>
-      <w:lvlJc w:val="left"/>
-      <w:pPr>
-        <w:ind w:left="2880" w:hanging="480"/>
-      </w:pPr>
-    </w:lvl>
-    <w:lvl w:ilvl="4">
-      <w:start w:val="1"/>
-      <w:numFmt w:val="decimal"/>
-      <w:lvlText w:val="%5."/>
-      <w:lvlJc w:val="left"/>
-      <w:pPr>
-        <w:ind w:left="3600" w:hanging="480"/>
-      </w:pPr>
-    </w:lvl>
-    <w:lvl w:ilvl="5">
-      <w:start w:val="1"/>
-      <w:numFmt w:val="decimal"/>
-      <w:lvlText w:val="%6."/>
-      <w:lvlJc w:val="left"/>
-      <w:pPr>
-        <w:ind w:left="4320" w:hanging="480"/>
-      </w:pPr>
-    </w:lvl>
-    <w:lvl w:ilvl="6">
-      <w:start w:val="1"/>
-      <w:numFmt w:val="decimal"/>
-      <w:lvlText w:val="%7."/>
-      <w:lvlJc w:val="left"/>
-      <w:pPr>
-        <w:ind w:left="5040" w:hanging="480"/>
-      </w:pPr>
-    </w:lvl>
-    <w:lvl w:ilvl="7">
-      <w:start w:val="1"/>
-      <w:numFmt w:val="decimal"/>
-      <w:lvlText w:val="%8."/>
-      <w:lvlJc w:val="left"/>
-      <w:pPr>
-        <w:ind w:left="5760" w:hanging="480"/>
-      </w:pPr>
-    </w:lvl>
-    <w:lvl w:ilvl="8">
-      <w:start w:val="1"/>
-      <w:numFmt w:val="decimal"/>
-      <w:lvlText w:val="%9."/>
-      <w:lvlJc w:val="left"/>
-      <w:pPr>
-        <w:ind w:left="6480" w:hanging="480"/>
-      </w:pPr>
-    </w:lvl>
-  </w:abstractNum>
   <w:num w:numId="1000">
     <w:abstractNumId w:val="990"/>
   </w:num>
@@ -4521,66 +3589,6 @@
   </w:num>
   <w:num w:numId="1002">
     <w:abstractNumId w:val="991"/>
-  </w:num>
-  <w:num w:numId="1003">
-    <w:abstractNumId w:val="99411"/>
-    <w:lvlOverride w:ilvl="0">
-      <w:startOverride w:val="1"/>
-    </w:lvlOverride>
-    <w:lvlOverride w:ilvl="1">
-      <w:startOverride w:val="1"/>
-    </w:lvlOverride>
-    <w:lvlOverride w:ilvl="2">
-      <w:startOverride w:val="1"/>
-    </w:lvlOverride>
-    <w:lvlOverride w:ilvl="3">
-      <w:startOverride w:val="1"/>
-    </w:lvlOverride>
-    <w:lvlOverride w:ilvl="4">
-      <w:startOverride w:val="1"/>
-    </w:lvlOverride>
-    <w:lvlOverride w:ilvl="5">
-      <w:startOverride w:val="1"/>
-    </w:lvlOverride>
-    <w:lvlOverride w:ilvl="6">
-      <w:startOverride w:val="1"/>
-    </w:lvlOverride>
-    <w:lvlOverride w:ilvl="7">
-      <w:startOverride w:val="1"/>
-    </w:lvlOverride>
-    <w:lvlOverride w:ilvl="8">
-      <w:startOverride w:val="1"/>
-    </w:lvlOverride>
-  </w:num>
-  <w:num w:numId="1004">
-    <w:abstractNumId w:val="99411"/>
-    <w:lvlOverride w:ilvl="0">
-      <w:startOverride w:val="1"/>
-    </w:lvlOverride>
-    <w:lvlOverride w:ilvl="1">
-      <w:startOverride w:val="1"/>
-    </w:lvlOverride>
-    <w:lvlOverride w:ilvl="2">
-      <w:startOverride w:val="1"/>
-    </w:lvlOverride>
-    <w:lvlOverride w:ilvl="3">
-      <w:startOverride w:val="1"/>
-    </w:lvlOverride>
-    <w:lvlOverride w:ilvl="4">
-      <w:startOverride w:val="1"/>
-    </w:lvlOverride>
-    <w:lvlOverride w:ilvl="5">
-      <w:startOverride w:val="1"/>
-    </w:lvlOverride>
-    <w:lvlOverride w:ilvl="6">
-      <w:startOverride w:val="1"/>
-    </w:lvlOverride>
-    <w:lvlOverride w:ilvl="7">
-      <w:startOverride w:val="1"/>
-    </w:lvlOverride>
-    <w:lvlOverride w:ilvl="8">
-      <w:startOverride w:val="1"/>
-    </w:lvlOverride>
   </w:num>
 </w:numbering>
 </file>

</xml_diff>

<commit_message>
Auto release survey Tue Oct 24 08:45:47 UTC 2023
</commit_message>
<xml_diff>
--- a/her_files/her.docx
+++ b/her_files/her.docx
@@ -149,7 +149,7 @@
         <w:pStyle w:val="Date"/>
       </w:pPr>
       <w:r>
-        <w:t xml:space="preserve">20.10.2023</w:t>
+        <w:t xml:space="preserve">24.10.2023</w:t>
       </w:r>
     </w:p>
     <w:p>
@@ -368,9 +368,11 @@
       <w:r>
         <w:t xml:space="preserve">modality.</w:t>
       </w:r>
-      <w:r>
-        <w:t xml:space="preserve"> </w:t>
-      </w:r>
+    </w:p>
+    <w:p>
+      <w:pPr>
+        <w:pStyle w:val="Abstract"/>
+      </w:pPr>
       <w:r>
         <w:t xml:space="preserve">In</w:t>
       </w:r>
@@ -887,9 +889,11 @@
       <w:r>
         <w:t xml:space="preserve">interactions.</w:t>
       </w:r>
-      <w:r>
-        <w:t xml:space="preserve"> </w:t>
-      </w:r>
+    </w:p>
+    <w:p>
+      <w:pPr>
+        <w:pStyle w:val="Abstract"/>
+      </w:pPr>
       <w:r>
         <w:t xml:space="preserve">Through</w:t>
       </w:r>
@@ -1202,9 +1206,11 @@
       <w:r>
         <w:t xml:space="preserve">time.</w:t>
       </w:r>
-      <w:r>
-        <w:t xml:space="preserve"> </w:t>
-      </w:r>
+    </w:p>
+    <w:p>
+      <w:pPr>
+        <w:pStyle w:val="Abstract"/>
+      </w:pPr>
       <w:r>
         <w:t xml:space="preserve">Harnessing</w:t>
       </w:r>
@@ -1472,9 +1478,11 @@
       <w:r>
         <w:t xml:space="preserve">sectors.</w:t>
       </w:r>
-      <w:r>
-        <w:t xml:space="preserve"> </w:t>
-      </w:r>
+    </w:p>
+    <w:p>
+      <w:pPr>
+        <w:pStyle w:val="Abstract"/>
+      </w:pPr>
       <w:r>
         <w:t xml:space="preserve">Key</w:t>
       </w:r>
@@ -1987,7 +1995,19 @@
         <w:pStyle w:val="FirstParagraph"/>
       </w:pPr>
       <w:r>
-        <w:t xml:space="preserve">The development of Large Language Models (LLMs) marks a significant milestone for conversational AI. These models, which leverage sophisticated algorithms to understand and generate human-like text, have redefined our ability to create systems capable of engaging in meaningful dialogues. Particularly as they become increasingly convincing and capable through augmentations (i.e., Augmented Language Models or ALMs) via techniques like in-context learning and chain-of-thought prompting (Lee et al., n.d.), external memory, and the integration of other and multiple modalities (e.g., sound, visual). See Mialon et al. (2023) for a seminal review on ALMs. The increased complexity and fluency of these ALMs have brought us one step closer to the realization of more natural, human-like conversations with machines.</w:t>
+        <w:t xml:space="preserve">The development of Large Language Models (LLMs) marks a significant milestone for conversational AI. These models, which leverage sophisticated algorithms to understand and generate human-like text, have redefined our ability to create systems capable of engaging in meaningful dialogues. Particularly as they become increasingly convincing and capable through augmentations (i.e., Augmented Language Models or ALMs) via techniques like in-context learning and chain-of-thought prompting (Lee et al., n.d.), external memory, and the integration of other and multiple modalities (e.g., sound, visual). See</w:t>
+      </w:r>
+      <w:r>
+        <w:t xml:space="preserve"> </w:t>
+      </w:r>
+      <w:r>
+        <w:t xml:space="preserve">Mialon et al. (2023)</w:t>
+      </w:r>
+      <w:r>
+        <w:t xml:space="preserve"> </w:t>
+      </w:r>
+      <w:r>
+        <w:t xml:space="preserve">for a seminal review on ALMs. The increased complexity and fluency of these ALMs have brought us one step closer to the realization of more natural, human-like conversations with machines.</w:t>
       </w:r>
     </w:p>
     <w:p>
@@ -2877,7 +2897,28 @@
         <w:pStyle w:val="FirstParagraph"/>
       </w:pPr>
       <w:r>
-        <w:t xml:space="preserve">There are a number of challenges and implications in the field of conversational AI that need to be acknowledged. As highlighted by Chen et al. (2021), these include aspects of overreliance, misalignment, bias and representation, economic and labour market impacts, security concerns, environmental implications, and legal ramifications. These aspects, drawn from the early work of Leveson (n.d.) on refining risk matrices and calibration models of likelihood, also broadly apply to other generative interfaces, including conversational and companion agents.</w:t>
+        <w:t xml:space="preserve">There are a number of challenges and implications in the field of conversational AI that need to be acknowledged. As highlighted by</w:t>
+      </w:r>
+      <w:r>
+        <w:t xml:space="preserve"> </w:t>
+      </w:r>
+      <w:r>
+        <w:t xml:space="preserve">Chen et al. (2021)</w:t>
+      </w:r>
+      <w:r>
+        <w:t xml:space="preserve">, these include aspects of overreliance, misalignment, bias and representation, economic and labour market impacts, security concerns, environmental implications, and legal ramifications. These aspects, drawn from the early work of</w:t>
+      </w:r>
+      <w:r>
+        <w:t xml:space="preserve"> </w:t>
+      </w:r>
+      <w:r>
+        <w:t xml:space="preserve">Leveson (2019)</w:t>
+      </w:r>
+      <w:r>
+        <w:t xml:space="preserve"> </w:t>
+      </w:r>
+      <w:r>
+        <w:t xml:space="preserve">on refining risk matrices and calibration models of likelihood, also broadly apply to other generative interfaces, including conversational and companion agents.</w:t>
       </w:r>
     </w:p>
     <w:p>
@@ -2885,7 +2926,19 @@
         <w:pStyle w:val="BodyText"/>
       </w:pPr>
       <w:r>
-        <w:t xml:space="preserve">While there are limitations, the field also presents immense possibilities for the future. Moore (2017) intriguingly suggests that we explore the characteristics and attributes of various other human-agent interactions, such as those between native and non-native speakers, adults and children, or humans and animals. The insights gained from this process could be integrated into</w:t>
+        <w:t xml:space="preserve">While there are limitations, the field also presents immense possibilities for the future.</w:t>
+      </w:r>
+      <w:r>
+        <w:t xml:space="preserve"> </w:t>
+      </w:r>
+      <w:r>
+        <w:t xml:space="preserve">Moore (2017)</w:t>
+      </w:r>
+      <w:r>
+        <w:t xml:space="preserve"> </w:t>
+      </w:r>
+      <w:r>
+        <w:t xml:space="preserve">intriguingly suggests that we explore the characteristics and attributes of various other human-agent interactions, such as those between native and non-native speakers, adults and children, or humans and animals. The insights gained from this process could be integrated into</w:t>
       </w:r>
       <w:r>
         <w:t xml:space="preserve"> </w:t>
@@ -3057,7 +3110,7 @@
       </w:r>
     </w:p>
     <w:bookmarkEnd w:id="28"/>
-    <w:bookmarkStart w:id="44" w:name="references"/>
+    <w:bookmarkStart w:id="51" w:name="references"/>
     <w:p>
       <w:pPr>
         <w:pStyle w:val="Heading1"/>
@@ -3070,7 +3123,7 @@
         <w:t xml:space="preserve">References</w:t>
       </w:r>
     </w:p>
-    <w:bookmarkStart w:id="43" w:name="refs"/>
+    <w:bookmarkStart w:id="50" w:name="refs"/>
     <w:bookmarkStart w:id="30" w:name="ref-alnefaie_overview_2021"/>
     <w:p>
       <w:pPr>
@@ -3105,7 +3158,59 @@
       </w:hyperlink>
     </w:p>
     <w:bookmarkEnd w:id="30"/>
-    <w:bookmarkStart w:id="32" w:name="ref-clark_what_2019"/>
+    <w:bookmarkStart w:id="32" w:name="ref-chen_evaluating_2021"/>
+    <w:p>
+      <w:pPr>
+        <w:pStyle w:val="Bibliography"/>
+      </w:pPr>
+      <w:r>
+        <w:t xml:space="preserve">Chen, M., Tworek, J., Jun, H., Yuan, Q., Pinto, H. P. de O., Kaplan, J., Edwards, H., Burda, Y., Joseph, N., Brockman, G., Ray, A., Puri, R., Krueger, G., Petrov, M., Khlaaf, H., Sastry, G., Mishkin, P., Chan, B., Gray, S., … Zaremba, W. (2021).</w:t>
+      </w:r>
+      <w:r>
+        <w:t xml:space="preserve"> </w:t>
+      </w:r>
+      <w:r>
+        <w:rPr>
+          <w:iCs/>
+          <w:i/>
+        </w:rPr>
+        <w:t xml:space="preserve">Evaluating large language models trained on code</w:t>
+      </w:r>
+      <w:r>
+        <w:t xml:space="preserve"> </w:t>
+      </w:r>
+      <w:r>
+        <w:t xml:space="preserve">(</w:t>
+      </w:r>
+      <w:r>
+        <w:t xml:space="preserve">arXiv</w:t>
+      </w:r>
+      <w:r>
+        <w:t xml:space="preserve">:2107.03374).</w:t>
+      </w:r>
+      <w:r>
+        <w:t xml:space="preserve"> </w:t>
+      </w:r>
+      <w:r>
+        <w:t xml:space="preserve">arXiv</w:t>
+      </w:r>
+      <w:r>
+        <w:t xml:space="preserve">.</w:t>
+      </w:r>
+      <w:r>
+        <w:t xml:space="preserve"> </w:t>
+      </w:r>
+      <w:hyperlink r:id="rId31">
+        <w:r>
+          <w:rPr>
+            <w:rStyle w:val="Hyperlink"/>
+          </w:rPr>
+          <w:t xml:space="preserve">https://doi.org/10.48550/arXiv.2107.03374</w:t>
+        </w:r>
+      </w:hyperlink>
+    </w:p>
+    <w:bookmarkEnd w:id="32"/>
+    <w:bookmarkStart w:id="34" w:name="ref-clark_what_2019"/>
     <w:p>
       <w:pPr>
         <w:pStyle w:val="Bibliography"/>
@@ -3157,7 +3262,7 @@
       <w:r>
         <w:t xml:space="preserve"> </w:t>
       </w:r>
-      <w:hyperlink r:id="rId31">
+      <w:hyperlink r:id="rId33">
         <w:r>
           <w:rPr>
             <w:rStyle w:val="Hyperlink"/>
@@ -3166,8 +3271,8 @@
         </w:r>
       </w:hyperlink>
     </w:p>
-    <w:bookmarkEnd w:id="32"/>
-    <w:bookmarkStart w:id="34" w:name="ref-feine_taxonomy_2019"/>
+    <w:bookmarkEnd w:id="34"/>
+    <w:bookmarkStart w:id="36" w:name="ref-feine_taxonomy_2019"/>
     <w:p>
       <w:pPr>
         <w:pStyle w:val="Bibliography"/>
@@ -3204,7 +3309,7 @@
       <w:r>
         <w:t xml:space="preserve"> </w:t>
       </w:r>
-      <w:hyperlink r:id="rId33">
+      <w:hyperlink r:id="rId35">
         <w:r>
           <w:rPr>
             <w:rStyle w:val="Hyperlink"/>
@@ -3213,8 +3318,8 @@
         </w:r>
       </w:hyperlink>
     </w:p>
-    <w:bookmarkEnd w:id="34"/>
-    <w:bookmarkStart w:id="36" w:name="ref-friedman_leveraging_2023"/>
+    <w:bookmarkEnd w:id="36"/>
+    <w:bookmarkStart w:id="38" w:name="ref-friedman_leveraging_2023"/>
     <w:p>
       <w:pPr>
         <w:pStyle w:val="Bibliography"/>
@@ -3256,7 +3361,7 @@
       <w:r>
         <w:t xml:space="preserve"> </w:t>
       </w:r>
-      <w:hyperlink r:id="rId35">
+      <w:hyperlink r:id="rId37">
         <w:r>
           <w:rPr>
             <w:rStyle w:val="Hyperlink"/>
@@ -3265,8 +3370,40 @@
         </w:r>
       </w:hyperlink>
     </w:p>
-    <w:bookmarkEnd w:id="36"/>
-    <w:bookmarkStart w:id="38" w:name="ref-mariani_artificial_2023"/>
+    <w:bookmarkEnd w:id="38"/>
+    <w:bookmarkStart w:id="39" w:name="ref-leveson_improving_2019"/>
+    <w:p>
+      <w:pPr>
+        <w:pStyle w:val="Bibliography"/>
+      </w:pPr>
+      <w:r>
+        <w:t xml:space="preserve">Leveson, N. (2019).</w:t>
+      </w:r>
+      <w:r>
+        <w:t xml:space="preserve"> </w:t>
+      </w:r>
+      <w:r>
+        <w:rPr>
+          <w:iCs/>
+          <w:i/>
+        </w:rPr>
+        <w:t xml:space="preserve">Improving the standard risk matrix: Part 1</w:t>
+      </w:r>
+      <w:r>
+        <w:t xml:space="preserve">. Department of Aeronautics; Astronautics,</w:t>
+      </w:r>
+      <w:r>
+        <w:t xml:space="preserve"> </w:t>
+      </w:r>
+      <w:r>
+        <w:t xml:space="preserve">MIT</w:t>
+      </w:r>
+      <w:r>
+        <w:t xml:space="preserve">.</w:t>
+      </w:r>
+    </w:p>
+    <w:bookmarkEnd w:id="39"/>
+    <w:bookmarkStart w:id="41" w:name="ref-mariani_artificial_2023"/>
     <w:p>
       <w:pPr>
         <w:pStyle w:val="Bibliography"/>
@@ -3303,7 +3440,7 @@
       <w:r>
         <w:t xml:space="preserve"> </w:t>
       </w:r>
-      <w:hyperlink r:id="rId37">
+      <w:hyperlink r:id="rId40">
         <w:r>
           <w:rPr>
             <w:rStyle w:val="Hyperlink"/>
@@ -3312,8 +3449,97 @@
         </w:r>
       </w:hyperlink>
     </w:p>
-    <w:bookmarkEnd w:id="38"/>
-    <w:bookmarkStart w:id="40" w:name="ref-rheu_systematic_2021"/>
+    <w:bookmarkEnd w:id="41"/>
+    <w:bookmarkStart w:id="43" w:name="ref-mialon_augmented_2023"/>
+    <w:p>
+      <w:pPr>
+        <w:pStyle w:val="Bibliography"/>
+      </w:pPr>
+      <w:r>
+        <w:t xml:space="preserve">Mialon, G., Dessì, R., Lomeli, M., Nalmpantis, C., Pasunuru, R., Raileanu, R., Rozière, B., Schick, T., Dwivedi-Yu, J., Celikyilmaz, A., Grave, E., LeCun, Y., &amp; Scialom, T. (2023).</w:t>
+      </w:r>
+      <w:r>
+        <w:t xml:space="preserve"> </w:t>
+      </w:r>
+      <w:r>
+        <w:rPr>
+          <w:iCs/>
+          <w:i/>
+        </w:rPr>
+        <w:t xml:space="preserve">Augmented language models: A survey</w:t>
+      </w:r>
+      <w:r>
+        <w:t xml:space="preserve"> </w:t>
+      </w:r>
+      <w:r>
+        <w:t xml:space="preserve">(</w:t>
+      </w:r>
+      <w:r>
+        <w:t xml:space="preserve">arXiv</w:t>
+      </w:r>
+      <w:r>
+        <w:t xml:space="preserve">:2302.07842).</w:t>
+      </w:r>
+      <w:r>
+        <w:t xml:space="preserve"> </w:t>
+      </w:r>
+      <w:r>
+        <w:t xml:space="preserve">arXiv</w:t>
+      </w:r>
+      <w:r>
+        <w:t xml:space="preserve">.</w:t>
+      </w:r>
+      <w:r>
+        <w:t xml:space="preserve"> </w:t>
+      </w:r>
+      <w:hyperlink r:id="rId42">
+        <w:r>
+          <w:rPr>
+            <w:rStyle w:val="Hyperlink"/>
+          </w:rPr>
+          <w:t xml:space="preserve">https://doi.org/10.48550/arXiv.2302.07842</w:t>
+        </w:r>
+      </w:hyperlink>
+    </w:p>
+    <w:bookmarkEnd w:id="43"/>
+    <w:bookmarkStart w:id="45" w:name="ref-jokinen_is_2017"/>
+    <w:p>
+      <w:pPr>
+        <w:pStyle w:val="Bibliography"/>
+      </w:pPr>
+      <w:r>
+        <w:t xml:space="preserve">Moore, R. K. (2017). Is spoken language all-or-nothing? Implications for future speech-based human-machine interaction. In K. Jokinen &amp; G. Wilcock (Eds.),</w:t>
+      </w:r>
+      <w:r>
+        <w:t xml:space="preserve"> </w:t>
+      </w:r>
+      <w:r>
+        <w:rPr>
+          <w:iCs/>
+          <w:i/>
+        </w:rPr>
+        <w:t xml:space="preserve">Dialogues with social robots</w:t>
+      </w:r>
+      <w:r>
+        <w:t xml:space="preserve"> </w:t>
+      </w:r>
+      <w:r>
+        <w:t xml:space="preserve">(Vol. 427, pp. 281–291). Springer Singapore.</w:t>
+      </w:r>
+      <w:r>
+        <w:t xml:space="preserve"> </w:t>
+      </w:r>
+      <w:hyperlink r:id="rId44">
+        <w:r>
+          <w:rPr>
+            <w:rStyle w:val="Hyperlink"/>
+          </w:rPr>
+          <w:t xml:space="preserve">https://doi.org/10.1007/978-981-10-2585-3_22</w:t>
+        </w:r>
+      </w:hyperlink>
+    </w:p>
+    <w:bookmarkEnd w:id="45"/>
+    <w:bookmarkStart w:id="47" w:name="ref-rheu_systematic_2021"/>
     <w:p>
       <w:pPr>
         <w:pStyle w:val="Bibliography"/>
@@ -3350,7 +3576,7 @@
       <w:r>
         <w:t xml:space="preserve"> </w:t>
       </w:r>
-      <w:hyperlink r:id="rId39">
+      <w:hyperlink r:id="rId46">
         <w:r>
           <w:rPr>
             <w:rStyle w:val="Hyperlink"/>
@@ -3359,8 +3585,8 @@
         </w:r>
       </w:hyperlink>
     </w:p>
-    <w:bookmarkEnd w:id="40"/>
-    <w:bookmarkStart w:id="42" w:name="ref-ahlemann_user-specific_2021"/>
+    <w:bookmarkEnd w:id="47"/>
+    <w:bookmarkStart w:id="49" w:name="ref-ahlemann_user-specific_2021"/>
     <w:p>
       <w:pPr>
         <w:pStyle w:val="Bibliography"/>
@@ -3387,7 +3613,7 @@
       <w:r>
         <w:t xml:space="preserve"> </w:t>
       </w:r>
-      <w:hyperlink r:id="rId41">
+      <w:hyperlink r:id="rId48">
         <w:r>
           <w:rPr>
             <w:rStyle w:val="Hyperlink"/>
@@ -3396,9 +3622,9 @@
         </w:r>
       </w:hyperlink>
     </w:p>
-    <w:bookmarkEnd w:id="42"/>
-    <w:bookmarkEnd w:id="43"/>
-    <w:bookmarkEnd w:id="44"/>
+    <w:bookmarkEnd w:id="49"/>
+    <w:bookmarkEnd w:id="50"/>
+    <w:bookmarkEnd w:id="51"/>
     <w:sectPr/>
   </w:body>
 </w:document>

</xml_diff>